<commit_message>
ICMA Papaja NOV 13 2024
</commit_message>
<xml_diff>
--- a/ICMA/Papaja_ICMA_2024NOV11.docx
+++ b/ICMA/Papaja_ICMA_2024NOV11.docx
@@ -762,6 +762,144 @@
       </w:r>
       <w:r>
         <w:t xml:space="preserve">2. This is my red chick weight</w:t>
+      </w:r>
+    </w:p>
+    <w:p>
+      <w:pPr>
+        <w:pStyle w:val="Textkrper"/>
+      </w:pPr>
+      <w:r>
+        <w:t xml:space="preserve">There is a significant difference in the average weight of chicks who received Diet 1 compared to Diet 3,</w:t>
+      </w:r>
+      <w:r>
+        <w:t xml:space="preserve"> </w:t>
+      </w:r>
+      <m:oMath>
+        <m:r>
+          <m:t>Δ</m:t>
+        </m:r>
+        <m:r>
+          <m:t>M</m:t>
+        </m:r>
+        <m:r>
+          <m:rPr>
+            <m:sty m:val="p"/>
+          </m:rPr>
+          <m:t>=</m:t>
+        </m:r>
+        <m:r>
+          <m:rPr>
+            <m:sty m:val="p"/>
+          </m:rPr>
+          <m:t>−</m:t>
+        </m:r>
+        <m:r>
+          <m:t>40.30</m:t>
+        </m:r>
+      </m:oMath>
+      <w:r>
+        <w:t xml:space="preserve">, 95% CI</w:t>
+      </w:r>
+      <w:r>
+        <w:t xml:space="preserve"> </w:t>
+      </w:r>
+      <m:oMath>
+        <m:d>
+          <m:dPr>
+            <m:begChr m:val="["/>
+            <m:endChr m:val="]"/>
+            <m:sepChr m:val=""/>
+            <m:grow/>
+          </m:dPr>
+          <m:e>
+            <m:r>
+              <m:rPr>
+                <m:sty m:val="p"/>
+              </m:rPr>
+              <m:t>−</m:t>
+            </m:r>
+            <m:r>
+              <m:t>57.62</m:t>
+            </m:r>
+            <m:r>
+              <m:rPr>
+                <m:sty m:val="p"/>
+              </m:rPr>
+              <m:t>,</m:t>
+            </m:r>
+            <m:r>
+              <m:rPr>
+                <m:sty m:val="p"/>
+              </m:rPr>
+              <m:t>−</m:t>
+            </m:r>
+            <m:r>
+              <m:t>22.99</m:t>
+            </m:r>
+          </m:e>
+        </m:d>
+      </m:oMath>
+      <w:r>
+        <w:t xml:space="preserve">,</w:t>
+      </w:r>
+      <w:r>
+        <w:t xml:space="preserve"> </w:t>
+      </w:r>
+      <m:oMath>
+        <m:r>
+          <m:t>t</m:t>
+        </m:r>
+        <m:d>
+          <m:dPr>
+            <m:begChr m:val="("/>
+            <m:endChr m:val=")"/>
+            <m:sepChr m:val=""/>
+            <m:grow/>
+          </m:dPr>
+          <m:e>
+            <m:r>
+              <m:t>175.92</m:t>
+            </m:r>
+          </m:e>
+        </m:d>
+        <m:r>
+          <m:rPr>
+            <m:sty m:val="p"/>
+          </m:rPr>
+          <m:t>=</m:t>
+        </m:r>
+        <m:r>
+          <m:rPr>
+            <m:sty m:val="p"/>
+          </m:rPr>
+          <m:t>−</m:t>
+        </m:r>
+        <m:r>
+          <m:t>4.59</m:t>
+        </m:r>
+      </m:oMath>
+      <w:r>
+        <w:t xml:space="preserve">,</w:t>
+      </w:r>
+      <w:r>
+        <w:t xml:space="preserve"> </w:t>
+      </w:r>
+      <m:oMath>
+        <m:r>
+          <m:t>p</m:t>
+        </m:r>
+        <m:r>
+          <m:rPr>
+            <m:sty m:val="p"/>
+          </m:rPr>
+          <m:t>&lt;</m:t>
+        </m:r>
+        <m:r>
+          <m:t>.001</m:t>
+        </m:r>
+      </m:oMath>
+      <w:r>
+        <w:t xml:space="preserve">.</w:t>
       </w:r>
     </w:p>
     <w:bookmarkEnd w:id="33"/>

</xml_diff>